<commit_message>
Se cambio el nombre
</commit_message>
<xml_diff>
--- a/PDRMYE/GUÍAS RÁPIDAS/CPH/CAMBIO DE CONTRASEÑA.docx
+++ b/PDRMYE/GUÍAS RÁPIDAS/CPH/CAMBIO DE CONTRASEÑA.docx
@@ -870,7 +870,9 @@
         </w:rPr>
         <w:t xml:space="preserve"> de Contraseña</w:t>
       </w:r>
+      <w:bookmarkStart w:id="1" w:name="_GoBack"/>
       <w:bookmarkEnd w:id="0"/>
+      <w:bookmarkEnd w:id="1"/>
     </w:p>
     <w:p>
       <w:pPr>
@@ -1076,16 +1078,7 @@
           <w:sz w:val="24"/>
           <w:szCs w:val="24"/>
         </w:rPr>
-        <w:t xml:space="preserve">Paso </w:t>
-      </w:r>
-      <w:r>
-        <w:rPr>
-          <w:rFonts w:ascii="Arial" w:hAnsi="Arial" w:cs="Arial"/>
-          <w:b/>
-          <w:sz w:val="24"/>
-          <w:szCs w:val="24"/>
-        </w:rPr>
-        <w:t xml:space="preserve">2.- </w:t>
+        <w:t xml:space="preserve">Paso 2.- </w:t>
       </w:r>
       <w:r>
         <w:rPr>
@@ -1444,16 +1437,7 @@
           <w:sz w:val="24"/>
           <w:szCs w:val="24"/>
         </w:rPr>
-        <w:t xml:space="preserve">Paso </w:t>
-      </w:r>
-      <w:r>
-        <w:rPr>
-          <w:rFonts w:ascii="Arial" w:hAnsi="Arial" w:cs="Arial"/>
-          <w:b/>
-          <w:sz w:val="24"/>
-          <w:szCs w:val="24"/>
-        </w:rPr>
-        <w:t xml:space="preserve">4.- </w:t>
+        <w:t xml:space="preserve">Paso 4.- </w:t>
       </w:r>
       <w:r>
         <w:rPr>
@@ -1678,16 +1662,7 @@
           <w:sz w:val="24"/>
           <w:szCs w:val="24"/>
         </w:rPr>
-        <w:t xml:space="preserve">Paso </w:t>
-      </w:r>
-      <w:r>
-        <w:rPr>
-          <w:rFonts w:ascii="Arial" w:hAnsi="Arial" w:cs="Arial"/>
-          <w:b/>
-          <w:sz w:val="24"/>
-          <w:szCs w:val="24"/>
-        </w:rPr>
-        <w:t xml:space="preserve">5.- </w:t>
+        <w:t xml:space="preserve">Paso 5.- </w:t>
       </w:r>
       <w:r>
         <w:rPr>
@@ -2019,16 +1994,7 @@
           <w:sz w:val="24"/>
           <w:szCs w:val="24"/>
         </w:rPr>
-        <w:t xml:space="preserve">Paso </w:t>
-      </w:r>
-      <w:r>
-        <w:rPr>
-          <w:rFonts w:ascii="Arial" w:hAnsi="Arial" w:cs="Arial"/>
-          <w:b/>
-          <w:sz w:val="24"/>
-          <w:szCs w:val="24"/>
-        </w:rPr>
-        <w:t xml:space="preserve">6.- </w:t>
+        <w:t xml:space="preserve">Paso 6.- </w:t>
       </w:r>
       <w:r>
         <w:rPr>
@@ -2203,16 +2169,7 @@
           <w:szCs w:val="24"/>
         </w:rPr>
         <w:lastRenderedPageBreak/>
-        <w:t xml:space="preserve">Paso </w:t>
-      </w:r>
-      <w:r>
-        <w:rPr>
-          <w:rFonts w:ascii="Arial" w:hAnsi="Arial" w:cs="Arial"/>
-          <w:b/>
-          <w:sz w:val="24"/>
-          <w:szCs w:val="24"/>
-        </w:rPr>
-        <w:t xml:space="preserve">7.- </w:t>
+        <w:t xml:space="preserve">Paso 7.- </w:t>
       </w:r>
       <w:r>
         <w:rPr>
@@ -2373,16 +2330,7 @@
           <w:sz w:val="24"/>
           <w:szCs w:val="24"/>
         </w:rPr>
-        <w:t xml:space="preserve">Paso </w:t>
-      </w:r>
-      <w:r>
-        <w:rPr>
-          <w:rFonts w:ascii="Arial" w:hAnsi="Arial" w:cs="Arial"/>
-          <w:b/>
-          <w:sz w:val="24"/>
-          <w:szCs w:val="24"/>
-        </w:rPr>
-        <w:t>8.- También r</w:t>
+        <w:t>Paso 8.- También r</w:t>
       </w:r>
       <w:r>
         <w:rPr>
@@ -2635,8 +2583,6 @@
           </wp:inline>
         </w:drawing>
       </w:r>
-      <w:bookmarkStart w:id="1" w:name="_GoBack"/>
-      <w:bookmarkEnd w:id="1"/>
     </w:p>
     <w:p>
       <w:pPr>
@@ -3216,7 +3162,7 @@
                 <w:noProof/>
                 <w:color w:val="FFFFFF" w:themeColor="background1"/>
               </w:rPr>
-              <w:t>4</w:t>
+              <w:t>6</w:t>
             </w:r>
             <w:r>
               <w:rPr>
@@ -3334,7 +3280,7 @@
       <mc:AlternateContent>
         <mc:Choice Requires="wps">
           <w:drawing>
-            <wp:anchor distT="0" distB="0" distL="114300" distR="114300" simplePos="0" relativeHeight="251659264" behindDoc="0" locked="0" layoutInCell="1" allowOverlap="1" wp14:anchorId="3FEC259C" wp14:editId="1D489CAD">
+            <wp:anchor distT="0" distB="0" distL="114300" distR="114300" simplePos="0" relativeHeight="251659264" behindDoc="0" locked="0" layoutInCell="1" allowOverlap="1" wp14:anchorId="3FEC259C" wp14:editId="2824477A">
               <wp:simplePos x="0" y="0"/>
               <wp:positionH relativeFrom="column">
                 <wp:posOffset>4539615</wp:posOffset>
@@ -3343,7 +3289,7 @@
                 <wp:posOffset>-17780</wp:posOffset>
               </wp:positionV>
               <wp:extent cx="1581150" cy="310515"/>
-              <wp:effectExtent l="0" t="0" r="0" b="0"/>
+              <wp:effectExtent l="0" t="0" r="0" b="4445"/>
               <wp:wrapNone/>
               <wp:docPr id="6" name="Rectángulo 6"/>
               <wp:cNvGraphicFramePr/>
@@ -3389,7 +3335,6 @@
                       <w:txbxContent>
                         <w:p>
                           <w:pPr>
-                            <w:jc w:val="right"/>
                             <w:rPr>
                               <w:rFonts w:ascii="Arial" w:hAnsi="Arial" w:cs="Arial"/>
                               <w:b/>
@@ -3405,44 +3350,7 @@
                               <w:szCs w:val="20"/>
                               <w:lang w:val="es-MX"/>
                             </w:rPr>
-                            <w:t>MÓDULO</w:t>
-                          </w:r>
-                          <w:r>
-                            <w:rPr>
-                              <w:rFonts w:ascii="Arial" w:hAnsi="Arial" w:cs="Arial"/>
-                              <w:b/>
-                              <w:sz w:val="24"/>
-                              <w:lang w:val="es-MX"/>
-                            </w:rPr>
-                            <w:t xml:space="preserve"> </w:t>
-                          </w:r>
-                          <w:r>
-                            <w:rPr>
-                              <w:rFonts w:ascii="Arial" w:hAnsi="Arial" w:cs="Arial"/>
-                              <w:b/>
-                              <w:sz w:val="24"/>
-                              <w:lang w:val="es-MX"/>
-                            </w:rPr>
-                            <w:t>–</w:t>
-                          </w:r>
-                          <w:r>
-                            <w:rPr>
-                              <w:rFonts w:ascii="Arial" w:hAnsi="Arial" w:cs="Arial"/>
-                              <w:b/>
-                              <w:sz w:val="24"/>
-                              <w:lang w:val="es-MX"/>
-                            </w:rPr>
-                            <w:t xml:space="preserve"> </w:t>
-                          </w:r>
-                          <w:r>
-                            <w:rPr>
-                              <w:rFonts w:ascii="Arial" w:hAnsi="Arial" w:cs="Arial"/>
-                              <w:b/>
-                              <w:sz w:val="20"/>
-                              <w:szCs w:val="20"/>
-                              <w:lang w:val="es-MX"/>
-                            </w:rPr>
-                            <w:t>DPCP</w:t>
+                            <w:t xml:space="preserve"> PERFIL DE USUARIO</w:t>
                           </w:r>
                         </w:p>
                       </w:txbxContent>
@@ -3472,7 +3380,6 @@
                 <w:txbxContent>
                   <w:p>
                     <w:pPr>
-                      <w:jc w:val="right"/>
                       <w:rPr>
                         <w:rFonts w:ascii="Arial" w:hAnsi="Arial" w:cs="Arial"/>
                         <w:b/>
@@ -3488,44 +3395,7 @@
                         <w:szCs w:val="20"/>
                         <w:lang w:val="es-MX"/>
                       </w:rPr>
-                      <w:t>MÓDULO</w:t>
-                    </w:r>
-                    <w:r>
-                      <w:rPr>
-                        <w:rFonts w:ascii="Arial" w:hAnsi="Arial" w:cs="Arial"/>
-                        <w:b/>
-                        <w:sz w:val="24"/>
-                        <w:lang w:val="es-MX"/>
-                      </w:rPr>
-                      <w:t xml:space="preserve"> </w:t>
-                    </w:r>
-                    <w:r>
-                      <w:rPr>
-                        <w:rFonts w:ascii="Arial" w:hAnsi="Arial" w:cs="Arial"/>
-                        <w:b/>
-                        <w:sz w:val="24"/>
-                        <w:lang w:val="es-MX"/>
-                      </w:rPr>
-                      <w:t>–</w:t>
-                    </w:r>
-                    <w:r>
-                      <w:rPr>
-                        <w:rFonts w:ascii="Arial" w:hAnsi="Arial" w:cs="Arial"/>
-                        <w:b/>
-                        <w:sz w:val="24"/>
-                        <w:lang w:val="es-MX"/>
-                      </w:rPr>
-                      <w:t xml:space="preserve"> </w:t>
-                    </w:r>
-                    <w:r>
-                      <w:rPr>
-                        <w:rFonts w:ascii="Arial" w:hAnsi="Arial" w:cs="Arial"/>
-                        <w:b/>
-                        <w:sz w:val="20"/>
-                        <w:szCs w:val="20"/>
-                        <w:lang w:val="es-MX"/>
-                      </w:rPr>
-                      <w:t>DPCP</w:t>
+                      <w:t xml:space="preserve"> PERFIL DE USUARIO</w:t>
                     </w:r>
                   </w:p>
                 </w:txbxContent>
@@ -3541,7 +3411,7 @@
         <w:lang w:val="es-MX" w:eastAsia="es-MX"/>
       </w:rPr>
       <w:drawing>
-        <wp:anchor distT="0" distB="0" distL="114300" distR="114300" simplePos="0" relativeHeight="251663360" behindDoc="0" locked="0" layoutInCell="1" allowOverlap="1" wp14:anchorId="75E6E181" wp14:editId="6991DC71">
+        <wp:anchor distT="0" distB="0" distL="114300" distR="114300" simplePos="0" relativeHeight="251663360" behindDoc="0" locked="0" layoutInCell="1" allowOverlap="1" wp14:anchorId="75E6E181" wp14:editId="4D601070">
           <wp:simplePos x="0" y="0"/>
           <wp:positionH relativeFrom="column">
             <wp:posOffset>-597535</wp:posOffset>
@@ -5247,7 +5117,7 @@
 </file>
 
 <file path=customXml/itemProps1.xml><?xml version="1.0" encoding="utf-8"?>
-<ds:datastoreItem xmlns:ds="http://schemas.openxmlformats.org/officeDocument/2006/customXml" ds:itemID="{6BC3BD4B-72F7-45EF-AD9E-ADFE7BE3CBC4}">
+<ds:datastoreItem xmlns:ds="http://schemas.openxmlformats.org/officeDocument/2006/customXml" ds:itemID="{69EF3292-43E0-42A9-8F5A-47AEBB07F65D}">
   <ds:schemaRefs>
     <ds:schemaRef ds:uri="http://schemas.openxmlformats.org/officeDocument/2006/bibliography"/>
   </ds:schemaRefs>

</xml_diff>